<commit_message>
- Added badge token address box to the header - Fixed error in displaying DAO name in system account user
</commit_message>
<xml_diff>
--- a/dat/Error/Errors.docx
+++ b/dat/Error/Errors.docx
@@ -37,6 +37,8 @@
       </w:r>
     </w:p>
     <w:p>
+      <w:bookmarkStart w:id="0" w:name="_GoBack"/>
+      <w:bookmarkEnd w:id="0"/>
       <w:r>
         <w:t xml:space="preserve">3. Ideally as </w:t>
       </w:r>
@@ -74,6 +76,18 @@
       <w:r>
         <w:t xml:space="preserve"> Contributor login cannot see the existing DAO User to manage</w:t>
       </w:r>
+      <w:r>
+        <w:tab/>
+      </w:r>
+      <w:r>
+        <w:tab/>
+      </w:r>
+      <w:r>
+        <w:tab/>
+      </w:r>
+      <w:r>
+        <w:t>[FIXED]</w:t>
+      </w:r>
     </w:p>
     <w:p>
       <w:r>
@@ -94,6 +108,30 @@
       <w:proofErr w:type="gramEnd"/>
       <w:r>
         <w:t xml:space="preserve"> Can't see the existing records</w:t>
+      </w:r>
+      <w:r>
+        <w:tab/>
+      </w:r>
+      <w:r>
+        <w:tab/>
+      </w:r>
+      <w:r>
+        <w:tab/>
+      </w:r>
+      <w:r>
+        <w:tab/>
+      </w:r>
+      <w:r>
+        <w:tab/>
+      </w:r>
+      <w:r>
+        <w:tab/>
+      </w:r>
+      <w:r>
+        <w:tab/>
+      </w:r>
+      <w:r>
+        <w:t>[FIXED]</w:t>
       </w:r>
     </w:p>
     <w:p>
@@ -124,6 +162,36 @@
       <w:r>
         <w:t xml:space="preserve"> Board. A bit difficult to figure out which DAO they belong to.</w:t>
       </w:r>
+      <w:r>
+        <w:tab/>
+      </w:r>
+      <w:r>
+        <w:tab/>
+      </w:r>
+      <w:r>
+        <w:tab/>
+      </w:r>
+      <w:r>
+        <w:tab/>
+      </w:r>
+      <w:r>
+        <w:tab/>
+      </w:r>
+      <w:r>
+        <w:tab/>
+      </w:r>
+      <w:r>
+        <w:tab/>
+      </w:r>
+      <w:r>
+        <w:tab/>
+      </w:r>
+      <w:r>
+        <w:tab/>
+      </w:r>
+      <w:r>
+        <w:t>[FIXED]</w:t>
+      </w:r>
     </w:p>
     <w:p>
       <w:pPr>
@@ -136,6 +204,22 @@
     <w:p>
       <w:r>
         <w:t>5. Side Menu visible in registration screen. Attached screenshot</w:t>
+      </w:r>
+      <w:r>
+        <w:tab/>
+      </w:r>
+      <w:r>
+        <w:tab/>
+      </w:r>
+      <w:r>
+        <w:tab/>
+      </w:r>
+      <w:r>
+        <w:tab/>
+      </w:r>
+      <w:r>
+        <w:tab/>
+        <w:t>[FIXED]</w:t>
       </w:r>
     </w:p>
     <w:p>
@@ -198,10 +282,7 @@
         <w:t>6. Please change the green color of popup to match with the theme colors.</w:t>
       </w:r>
     </w:p>
-    <w:p>
-      <w:bookmarkStart w:id="0" w:name="_GoBack"/>
-      <w:bookmarkEnd w:id="0"/>
-    </w:p>
+    <w:p/>
     <w:p>
       <w:proofErr w:type="gramStart"/>
       <w:r>

</xml_diff>

<commit_message>
- Added my known address into 1.csv for testing - Added method name() and symbol() for MetaMask to recognize the Badge token in ONERep.sol smart contract
</commit_message>
<xml_diff>
--- a/dat/Error/Errors.docx
+++ b/dat/Error/Errors.docx
@@ -37,8 +37,6 @@
       </w:r>
     </w:p>
     <w:p>
-      <w:bookmarkStart w:id="0" w:name="_GoBack"/>
-      <w:bookmarkEnd w:id="0"/>
       <w:r>
         <w:t xml:space="preserve">3. Ideally as </w:t>
       </w:r>
@@ -84,8 +82,6 @@
       </w:r>
       <w:r>
         <w:tab/>
-      </w:r>
-      <w:r>
         <w:t>[FIXED]</w:t>
       </w:r>
     </w:p>
@@ -129,8 +125,6 @@
       </w:r>
       <w:r>
         <w:tab/>
-      </w:r>
-      <w:r>
         <w:t>[FIXED]</w:t>
       </w:r>
     </w:p>
@@ -188,8 +182,6 @@
       </w:r>
       <w:r>
         <w:tab/>
-      </w:r>
-      <w:r>
         <w:t>[FIXED]</w:t>
       </w:r>
     </w:p>
@@ -280,6 +272,20 @@
     <w:p>
       <w:r>
         <w:t>6. Please change the green color of popup to match with the theme colors.</w:t>
+      </w:r>
+      <w:r>
+        <w:tab/>
+      </w:r>
+      <w:r>
+        <w:tab/>
+      </w:r>
+      <w:r>
+        <w:tab/>
+      </w:r>
+      <w:bookmarkStart w:id="0" w:name="_GoBack"/>
+      <w:bookmarkEnd w:id="0"/>
+      <w:r>
+        <w:t>[FIXED]</w:t>
       </w:r>
     </w:p>
     <w:p/>

</xml_diff>

<commit_message>
- Fixed error: "CRITICAL : Badges still not visible in recipient wallet and also no transactions showing up"
</commit_message>
<xml_diff>
--- a/dat/Error/Errors.docx
+++ b/dat/Error/Errors.docx
@@ -19,6 +19,11 @@
       </w:r>
     </w:p>
     <w:p>
+      <w:pPr>
+        <w:tabs>
+          <w:tab w:val="left" w:pos="8595"/>
+        </w:tabs>
+      </w:pPr>
       <w:r>
         <w:t xml:space="preserve">1. </w:t>
       </w:r>
@@ -30,11 +35,34 @@
       <w:r>
         <w:t xml:space="preserve"> Badges still not visible in recipient wallet and also no transactions showing up</w:t>
       </w:r>
+      <w:r>
+        <w:t xml:space="preserve"> </w:t>
+      </w:r>
+      <w:r>
+        <w:tab/>
+        <w:t>[FIXED]</w:t>
+      </w:r>
+      <w:r>
+        <w:tab/>
+      </w:r>
     </w:p>
     <w:p>
       <w:r>
         <w:t>2. What is the new signature process added in minting?</w:t>
       </w:r>
+      <w:r>
+        <w:tab/>
+      </w:r>
+      <w:r>
+        <w:tab/>
+      </w:r>
+      <w:r>
+        <w:tab/>
+      </w:r>
+      <w:r>
+        <w:tab/>
+        <w:t xml:space="preserve">                   [APPROVED]</w:t>
+      </w:r>
     </w:p>
     <w:p>
       <w:r>
@@ -48,6 +76,49 @@
       <w:r>
         <w:t xml:space="preserve"> the connected wallet minting, there should be tokens send transaction in the wallet and</w:t>
       </w:r>
+    </w:p>
+    <w:p>
+      <w:r>
+        <w:tab/>
+      </w:r>
+      <w:r>
+        <w:tab/>
+      </w:r>
+      <w:r>
+        <w:tab/>
+      </w:r>
+      <w:r>
+        <w:tab/>
+      </w:r>
+      <w:r>
+        <w:tab/>
+      </w:r>
+      <w:r>
+        <w:tab/>
+      </w:r>
+      <w:r>
+        <w:tab/>
+      </w:r>
+      <w:r>
+        <w:tab/>
+      </w:r>
+      <w:r>
+        <w:tab/>
+      </w:r>
+      <w:r>
+        <w:tab/>
+      </w:r>
+      <w:r>
+        <w:tab/>
+      </w:r>
+      <w:r>
+        <w:tab/>
+      </w:r>
+      <w:r>
+        <w:t>[FIXED]</w:t>
+      </w:r>
+      <w:bookmarkStart w:id="0" w:name="_GoBack"/>
+      <w:bookmarkEnd w:id="0"/>
     </w:p>
     <w:p>
       <w:pPr>
@@ -281,10 +352,6 @@
       </w:r>
       <w:r>
         <w:tab/>
-      </w:r>
-      <w:bookmarkStart w:id="0" w:name="_GoBack"/>
-      <w:bookmarkEnd w:id="0"/>
-      <w:r>
         <w:t>[FIXED]</w:t>
       </w:r>
     </w:p>

</xml_diff>

<commit_message>
- Fixing error: Cosmetic : Please sort the ONERep Board records by ONERep Tokens descending by default in all logins
</commit_message>
<xml_diff>
--- a/dat/Error/Errors.docx
+++ b/dat/Error/Errors.docx
@@ -113,12 +113,8 @@
       </w:r>
       <w:r>
         <w:tab/>
-      </w:r>
-      <w:r>
         <w:t>[FIXED]</w:t>
       </w:r>
-      <w:bookmarkStart w:id="0" w:name="_GoBack"/>
-      <w:bookmarkEnd w:id="0"/>
     </w:p>
     <w:p>
       <w:pPr>
@@ -364,6 +360,119 @@
       <w:proofErr w:type="gramEnd"/>
       <w:r>
         <w:t xml:space="preserve"> check and update</w:t>
+      </w:r>
+    </w:p>
+    <w:p>
+      <w:pPr>
+        <w:pStyle w:val="Heading1"/>
+      </w:pPr>
+      <w:r>
+        <w:lastRenderedPageBreak/>
+        <w:t>6/1</w:t>
+      </w:r>
+    </w:p>
+    <w:p>
+      <w:pPr>
+        <w:pStyle w:val="Heading2"/>
+      </w:pPr>
+      <w:r>
+        <w:t xml:space="preserve">Adding </w:t>
+      </w:r>
+      <w:proofErr w:type="gramStart"/>
+      <w:r>
+        <w:t>Contributor :</w:t>
+      </w:r>
+      <w:proofErr w:type="gramEnd"/>
+    </w:p>
+    <w:p>
+      <w:r>
+        <w:t xml:space="preserve">1. Admin </w:t>
+      </w:r>
+      <w:proofErr w:type="gramStart"/>
+      <w:r>
+        <w:t>menu :</w:t>
+      </w:r>
+      <w:proofErr w:type="gramEnd"/>
+      <w:r>
+        <w:t xml:space="preserve"> Contributor login cannot see the existing DAO User to manage</w:t>
+      </w:r>
+    </w:p>
+    <w:p>
+      <w:r>
+        <w:t xml:space="preserve">2. </w:t>
+      </w:r>
+      <w:proofErr w:type="spellStart"/>
+      <w:r>
+        <w:t>ONERep</w:t>
+      </w:r>
+      <w:proofErr w:type="spellEnd"/>
+      <w:r>
+        <w:t xml:space="preserve"> </w:t>
+      </w:r>
+      <w:proofErr w:type="gramStart"/>
+      <w:r>
+        <w:t>Board :</w:t>
+      </w:r>
+      <w:proofErr w:type="gramEnd"/>
+      <w:r>
+        <w:t xml:space="preserve"> Can't see the existing records</w:t>
+      </w:r>
+    </w:p>
+    <w:p>
+      <w:pPr>
+        <w:pStyle w:val="Heading2"/>
+      </w:pPr>
+      <w:bookmarkStart w:id="0" w:name="_GoBack"/>
+      <w:bookmarkEnd w:id="0"/>
+      <w:r>
+        <w:t>DAO User :</w:t>
+      </w:r>
+    </w:p>
+    <w:p>
+      <w:r>
+        <w:t xml:space="preserve">1. Admin </w:t>
+      </w:r>
+      <w:proofErr w:type="gramStart"/>
+      <w:r>
+        <w:t>menu :</w:t>
+      </w:r>
+      <w:proofErr w:type="gramEnd"/>
+      <w:r>
+        <w:t xml:space="preserve"> DAO User login cannot see his own account details in the Admin menu</w:t>
+      </w:r>
+    </w:p>
+    <w:p>
+      <w:pPr>
+        <w:pStyle w:val="Heading2"/>
+      </w:pPr>
+      <w:proofErr w:type="gramStart"/>
+      <w:r>
+        <w:t>Cosmetic :</w:t>
+      </w:r>
+      <w:proofErr w:type="gramEnd"/>
+      <w:r>
+        <w:t xml:space="preserve"> </w:t>
+      </w:r>
+    </w:p>
+    <w:p>
+      <w:r>
+        <w:t xml:space="preserve">Please sort the </w:t>
+      </w:r>
+      <w:proofErr w:type="spellStart"/>
+      <w:r>
+        <w:t>ONERep</w:t>
+      </w:r>
+      <w:proofErr w:type="spellEnd"/>
+      <w:r>
+        <w:t xml:space="preserve"> Board records by </w:t>
+      </w:r>
+      <w:proofErr w:type="spellStart"/>
+      <w:r>
+        <w:t>ONERep</w:t>
+      </w:r>
+      <w:proofErr w:type="spellEnd"/>
+      <w:r>
+        <w:t xml:space="preserve"> Tokens descending by default in all logins</w:t>
       </w:r>
     </w:p>
     <w:sectPr>

</xml_diff>

<commit_message>
- Fixed errors in feedback at 6/9
</commit_message>
<xml_diff>
--- a/dat/Error/Errors.docx
+++ b/dat/Error/Errors.docx
@@ -422,8 +422,6 @@
       <w:pPr>
         <w:pStyle w:val="Heading2"/>
       </w:pPr>
-      <w:bookmarkStart w:id="0" w:name="_GoBack"/>
-      <w:bookmarkEnd w:id="0"/>
       <w:r>
         <w:t>DAO User :</w:t>
       </w:r>
@@ -455,6 +453,235 @@
       </w:r>
     </w:p>
     <w:p>
+      <w:r>
+        <w:t xml:space="preserve">Please sort the </w:t>
+      </w:r>
+      <w:proofErr w:type="spellStart"/>
+      <w:r>
+        <w:t>ONERep</w:t>
+      </w:r>
+      <w:proofErr w:type="spellEnd"/>
+      <w:r>
+        <w:t xml:space="preserve"> Board records by </w:t>
+      </w:r>
+      <w:proofErr w:type="spellStart"/>
+      <w:r>
+        <w:t>ONERep</w:t>
+      </w:r>
+      <w:proofErr w:type="spellEnd"/>
+      <w:r>
+        <w:t xml:space="preserve"> Tokens descending by default in all logins</w:t>
+      </w:r>
+    </w:p>
+    <w:p/>
+    <w:p>
+      <w:pPr>
+        <w:pStyle w:val="Heading2"/>
+      </w:pPr>
+      <w:r>
+        <w:t>6/10:</w:t>
+      </w:r>
+    </w:p>
+    <w:p>
+      <w:pPr>
+        <w:pStyle w:val="Heading3"/>
+      </w:pPr>
+      <w:r>
+        <w:t xml:space="preserve">Super </w:t>
+      </w:r>
+      <w:proofErr w:type="gramStart"/>
+      <w:r>
+        <w:t>Admin :</w:t>
+      </w:r>
+      <w:proofErr w:type="gramEnd"/>
+    </w:p>
+    <w:p>
+      <w:r>
+        <w:t xml:space="preserve">[FIXED] </w:t>
+      </w:r>
+      <w:r>
+        <w:t xml:space="preserve">1. Admin </w:t>
+      </w:r>
+      <w:proofErr w:type="gramStart"/>
+      <w:r>
+        <w:t>menu :</w:t>
+      </w:r>
+      <w:proofErr w:type="gramEnd"/>
+      <w:r>
+        <w:t xml:space="preserve"> Now </w:t>
+      </w:r>
+      <w:proofErr w:type="spellStart"/>
+      <w:r>
+        <w:t>its</w:t>
+      </w:r>
+      <w:proofErr w:type="spellEnd"/>
+      <w:r>
+        <w:t xml:space="preserve"> showing even the wallets from the csv file , which shouldn't be there. Only </w:t>
+      </w:r>
+      <w:proofErr w:type="spellStart"/>
+      <w:r>
+        <w:t>Dapp</w:t>
+      </w:r>
+      <w:proofErr w:type="spellEnd"/>
+      <w:r>
+        <w:t xml:space="preserve"> users are to be there in Admin menu and csv wallets are not </w:t>
+      </w:r>
+      <w:proofErr w:type="spellStart"/>
+      <w:r>
+        <w:t>dapp</w:t>
+      </w:r>
+      <w:proofErr w:type="spellEnd"/>
+      <w:r>
+        <w:t xml:space="preserve"> users. We have discussed this many times.</w:t>
+      </w:r>
+    </w:p>
+    <w:p>
+      <w:r>
+        <w:t>[FIXED]</w:t>
+      </w:r>
+      <w:r>
+        <w:t xml:space="preserve">  </w:t>
+      </w:r>
+      <w:r>
+        <w:t xml:space="preserve">2. All </w:t>
+      </w:r>
+      <w:proofErr w:type="gramStart"/>
+      <w:r>
+        <w:t>menus :</w:t>
+      </w:r>
+      <w:proofErr w:type="gramEnd"/>
+      <w:r>
+        <w:t xml:space="preserve"> The selection is All by default for super admin user</w:t>
+      </w:r>
+    </w:p>
+    <w:p>
+      <w:pPr>
+        <w:pStyle w:val="Heading3"/>
+      </w:pPr>
+      <w:r>
+        <w:t xml:space="preserve">Adding </w:t>
+      </w:r>
+      <w:proofErr w:type="gramStart"/>
+      <w:r>
+        <w:t>Contributor :</w:t>
+      </w:r>
+      <w:proofErr w:type="gramEnd"/>
+    </w:p>
+    <w:p>
+      <w:r>
+        <w:t xml:space="preserve">[FIXED] </w:t>
+      </w:r>
+      <w:r>
+        <w:t xml:space="preserve">1. Admin </w:t>
+      </w:r>
+      <w:proofErr w:type="gramStart"/>
+      <w:r>
+        <w:t>menu :</w:t>
+      </w:r>
+      <w:proofErr w:type="gramEnd"/>
+      <w:r>
+        <w:t xml:space="preserve"> Now </w:t>
+      </w:r>
+      <w:proofErr w:type="spellStart"/>
+      <w:r>
+        <w:t>its</w:t>
+      </w:r>
+      <w:proofErr w:type="spellEnd"/>
+      <w:r>
+        <w:t xml:space="preserve"> showing even the wallets from the csv file , which shouldn't be there. Only </w:t>
+      </w:r>
+      <w:proofErr w:type="spellStart"/>
+      <w:r>
+        <w:t>Dapp</w:t>
+      </w:r>
+      <w:proofErr w:type="spellEnd"/>
+      <w:r>
+        <w:t xml:space="preserve"> users are to be there in Admin menu and csv wallets are not </w:t>
+      </w:r>
+      <w:proofErr w:type="spellStart"/>
+      <w:r>
+        <w:t>dapp</w:t>
+      </w:r>
+      <w:proofErr w:type="spellEnd"/>
+      <w:r>
+        <w:t xml:space="preserve"> users. We have discussed this many times.</w:t>
+      </w:r>
+    </w:p>
+    <w:p>
+      <w:pPr>
+        <w:pStyle w:val="Heading3"/>
+      </w:pPr>
+      <w:r>
+        <w:t xml:space="preserve">DAO </w:t>
+      </w:r>
+      <w:proofErr w:type="gramStart"/>
+      <w:r>
+        <w:t>User :</w:t>
+      </w:r>
+      <w:proofErr w:type="gramEnd"/>
+    </w:p>
+    <w:p>
+      <w:r>
+        <w:t xml:space="preserve">[FIXED] </w:t>
+      </w:r>
+      <w:r>
+        <w:t xml:space="preserve">1. Admin </w:t>
+      </w:r>
+      <w:proofErr w:type="gramStart"/>
+      <w:r>
+        <w:t>menu :</w:t>
+      </w:r>
+      <w:proofErr w:type="gramEnd"/>
+      <w:r>
+        <w:t xml:space="preserve"> Now </w:t>
+      </w:r>
+      <w:proofErr w:type="spellStart"/>
+      <w:r>
+        <w:t>its</w:t>
+      </w:r>
+      <w:proofErr w:type="spellEnd"/>
+      <w:r>
+        <w:t xml:space="preserve"> showing even the wallets from the csv file , which shouldn't be there. Only </w:t>
+      </w:r>
+      <w:proofErr w:type="spellStart"/>
+      <w:r>
+        <w:t>Dapp</w:t>
+      </w:r>
+      <w:proofErr w:type="spellEnd"/>
+      <w:r>
+        <w:t xml:space="preserve"> users are to be there in Admin menu and csv wallets are not </w:t>
+      </w:r>
+      <w:proofErr w:type="spellStart"/>
+      <w:r>
+        <w:t>dapp</w:t>
+      </w:r>
+      <w:proofErr w:type="spellEnd"/>
+      <w:r>
+        <w:t xml:space="preserve"> users. We have discussed this many times.</w:t>
+      </w:r>
+    </w:p>
+    <w:p>
+      <w:pPr>
+        <w:pStyle w:val="Heading3"/>
+      </w:pPr>
+      <w:proofErr w:type="gramStart"/>
+      <w:r>
+        <w:t>Cosmetic :</w:t>
+      </w:r>
+      <w:proofErr w:type="gramEnd"/>
+      <w:r>
+        <w:t xml:space="preserve"> </w:t>
+      </w:r>
+    </w:p>
+    <w:p>
+      <w:r>
+        <w:t>[FIXED]</w:t>
+      </w:r>
+      <w:r>
+        <w:t xml:space="preserve"> </w:t>
+      </w:r>
+      <w:bookmarkStart w:id="0" w:name="_GoBack"/>
+      <w:bookmarkEnd w:id="0"/>
       <w:r>
         <w:t xml:space="preserve">Please sort the </w:t>
       </w:r>
@@ -922,6 +1149,28 @@
       <w:szCs w:val="26"/>
     </w:rPr>
   </w:style>
+  <w:style w:type="paragraph" w:styleId="Heading3">
+    <w:name w:val="heading 3"/>
+    <w:basedOn w:val="Normal"/>
+    <w:next w:val="Normal"/>
+    <w:link w:val="Heading3Char"/>
+    <w:uiPriority w:val="9"/>
+    <w:unhideWhenUsed/>
+    <w:qFormat/>
+    <w:rsid w:val="00173F5A"/>
+    <w:pPr>
+      <w:keepNext/>
+      <w:keepLines/>
+      <w:spacing w:before="40" w:after="0"/>
+      <w:outlineLvl w:val="2"/>
+    </w:pPr>
+    <w:rPr>
+      <w:rFonts w:asciiTheme="majorHAnsi" w:eastAsiaTheme="majorEastAsia" w:hAnsiTheme="majorHAnsi" w:cstheme="majorBidi"/>
+      <w:color w:val="1F4D78" w:themeColor="accent1" w:themeShade="7F"/>
+      <w:sz w:val="24"/>
+      <w:szCs w:val="24"/>
+    </w:rPr>
+  </w:style>
   <w:style w:type="character" w:default="1" w:styleId="DefaultParagraphFont">
     <w:name w:val="Default Paragraph Font"/>
     <w:uiPriority w:val="1"/>
@@ -973,6 +1222,19 @@
       <w:color w:val="2E74B5" w:themeColor="accent1" w:themeShade="BF"/>
       <w:sz w:val="26"/>
       <w:szCs w:val="26"/>
+    </w:rPr>
+  </w:style>
+  <w:style w:type="character" w:customStyle="1" w:styleId="Heading3Char">
+    <w:name w:val="Heading 3 Char"/>
+    <w:basedOn w:val="DefaultParagraphFont"/>
+    <w:link w:val="Heading3"/>
+    <w:uiPriority w:val="9"/>
+    <w:rsid w:val="00173F5A"/>
+    <w:rPr>
+      <w:rFonts w:asciiTheme="majorHAnsi" w:eastAsiaTheme="majorEastAsia" w:hAnsiTheme="majorHAnsi" w:cstheme="majorBidi"/>
+      <w:color w:val="1F4D78" w:themeColor="accent1" w:themeShade="7F"/>
+      <w:sz w:val="24"/>
+      <w:szCs w:val="24"/>
     </w:rPr>
   </w:style>
 </w:styles>

</xml_diff>